<commit_message>
[Code Smell 2] Founded a long parameter list
</commit_message>
<xml_diff>
--- a/Project/Phase 1/Sprint 1/team_member_2/code_smells_element2.docx
+++ b/Project/Phase 1/Sprint 1/team_member_2/code_smells_element2.docx
@@ -90,6 +90,9 @@
     </w:p>
     <w:p>
       <w:r>
+        <w:rPr>
+          <w:noProof/>
+        </w:rPr>
         <w:drawing>
           <wp:anchor distT="0" distB="0" distL="114300" distR="114300" simplePos="0" relativeHeight="251658240" behindDoc="1" locked="0" layoutInCell="1" allowOverlap="1" wp14:anchorId="7868AD32" wp14:editId="4F81DF61">
             <wp:simplePos x="0" y="0"/>
@@ -167,6 +170,133 @@
         <w:t>o funcionamento do resto da classe. E assim sendo, o código da classe fica mais pequeno e mais simples!</w:t>
       </w:r>
     </w:p>
+    <w:p>
+      <w:pPr>
+        <w:rPr>
+          <w:u w:val="single"/>
+        </w:rPr>
+      </w:pPr>
+      <w:r>
+        <w:br w:type="page"/>
+      </w:r>
+    </w:p>
+    <w:p>
+      <w:pPr>
+        <w:pStyle w:val="Ttulo1"/>
+      </w:pPr>
+      <w:r>
+        <w:lastRenderedPageBreak/>
+        <w:t>code smell #2 – Long parameter list</w:t>
+      </w:r>
+    </w:p>
+    <w:p>
+      <w:r>
+        <w:t xml:space="preserve">No construtor da classe </w:t>
+      </w:r>
+      <w:proofErr w:type="spellStart"/>
+      <w:proofErr w:type="gramStart"/>
+      <w:r>
+        <w:rPr>
+          <w:color w:val="7030A0"/>
+        </w:rPr>
+        <w:t>net.sourceforge</w:t>
+      </w:r>
+      <w:proofErr w:type="gramEnd"/>
+      <w:r>
+        <w:rPr>
+          <w:color w:val="7030A0"/>
+        </w:rPr>
+        <w:t>.ganttproject.chart.gantt</w:t>
+      </w:r>
+      <w:proofErr w:type="spellEnd"/>
+      <w:r>
+        <w:rPr>
+          <w:color w:val="7030A0"/>
+        </w:rPr>
+        <w:t xml:space="preserve">. </w:t>
+      </w:r>
+      <w:proofErr w:type="spellStart"/>
+      <w:r>
+        <w:rPr>
+          <w:color w:val="7030A0"/>
+        </w:rPr>
+        <w:t>GanttChartController</w:t>
+      </w:r>
+      <w:proofErr w:type="spellEnd"/>
+      <w:r>
+        <w:t>, são passados demasiados parâmetros (8) e não está comentado!</w:t>
+      </w:r>
+    </w:p>
+    <w:p>
+      <w:r>
+        <w:t>Métodos/Construtores com vários parâmetros devem ser devidamente comentados para facilitar a implementação do mesmo.</w:t>
+      </w:r>
+    </w:p>
+    <w:p>
+      <w:r>
+        <w:drawing>
+          <wp:anchor distT="0" distB="0" distL="114300" distR="114300" simplePos="0" relativeHeight="251659264" behindDoc="1" locked="0" layoutInCell="1" allowOverlap="1" wp14:anchorId="5816AA00" wp14:editId="44338D1A">
+            <wp:simplePos x="0" y="0"/>
+            <wp:positionH relativeFrom="margin">
+              <wp:align>left</wp:align>
+            </wp:positionH>
+            <wp:positionV relativeFrom="paragraph">
+              <wp:posOffset>374015</wp:posOffset>
+            </wp:positionV>
+            <wp:extent cx="5400040" cy="3010535"/>
+            <wp:effectExtent l="0" t="0" r="0" b="0"/>
+            <wp:wrapTight wrapText="bothSides">
+              <wp:wrapPolygon edited="0">
+                <wp:start x="0" y="0"/>
+                <wp:lineTo x="0" y="21459"/>
+                <wp:lineTo x="21488" y="21459"/>
+                <wp:lineTo x="21488" y="0"/>
+                <wp:lineTo x="0" y="0"/>
+              </wp:wrapPolygon>
+            </wp:wrapTight>
+            <wp:docPr id="2" name="Imagem 2" descr="Uma imagem com texto&#10;&#10;Descrição gerada automaticamente"/>
+            <wp:cNvGraphicFramePr>
+              <a:graphicFrameLocks xmlns:a="http://schemas.openxmlformats.org/drawingml/2006/main" noChangeAspect="1"/>
+            </wp:cNvGraphicFramePr>
+            <a:graphic xmlns:a="http://schemas.openxmlformats.org/drawingml/2006/main">
+              <a:graphicData uri="http://schemas.openxmlformats.org/drawingml/2006/picture">
+                <pic:pic xmlns:pic="http://schemas.openxmlformats.org/drawingml/2006/picture">
+                  <pic:nvPicPr>
+                    <pic:cNvPr id="2" name="Imagem 2" descr="Uma imagem com texto&#10;&#10;Descrição gerada automaticamente"/>
+                    <pic:cNvPicPr/>
+                  </pic:nvPicPr>
+                  <pic:blipFill>
+                    <a:blip r:embed="rId5" cstate="print">
+                      <a:extLst>
+                        <a:ext uri="{28A0092B-C50C-407E-A947-70E740481C1C}">
+                          <a14:useLocalDpi xmlns:a14="http://schemas.microsoft.com/office/drawing/2010/main" val="0"/>
+                        </a:ext>
+                      </a:extLst>
+                    </a:blip>
+                    <a:stretch>
+                      <a:fillRect/>
+                    </a:stretch>
+                  </pic:blipFill>
+                  <pic:spPr>
+                    <a:xfrm>
+                      <a:off x="0" y="0"/>
+                      <a:ext cx="5400040" cy="3010535"/>
+                    </a:xfrm>
+                    <a:prstGeom prst="rect">
+                      <a:avLst/>
+                    </a:prstGeom>
+                  </pic:spPr>
+                </pic:pic>
+              </a:graphicData>
+            </a:graphic>
+          </wp:anchor>
+        </w:drawing>
+      </w:r>
+      <w:r>
+        <w:t>Uma boa prática poderá ser resumir os parâmetros em conjunto de objetos.</w:t>
+      </w:r>
+    </w:p>
+    <w:p/>
     <w:p/>
     <w:p/>
     <w:sectPr>

</xml_diff>

<commit_message>
[Code Smell 3] Founded a Speculative Generality
</commit_message>
<xml_diff>
--- a/Project/Phase 1/Sprint 1/team_member_2/code_smells_element2.docx
+++ b/Project/Phase 1/Sprint 1/team_member_2/code_smells_element2.docx
@@ -234,6 +234,9 @@
     </w:p>
     <w:p>
       <w:r>
+        <w:rPr>
+          <w:noProof/>
+        </w:rPr>
         <w:drawing>
           <wp:anchor distT="0" distB="0" distL="114300" distR="114300" simplePos="0" relativeHeight="251659264" behindDoc="1" locked="0" layoutInCell="1" allowOverlap="1" wp14:anchorId="5816AA00" wp14:editId="44338D1A">
             <wp:simplePos x="0" y="0"/>
@@ -297,8 +300,168 @@
       </w:r>
     </w:p>
     <w:p/>
+    <w:p>
+      <w:r>
+        <w:br w:type="page"/>
+      </w:r>
+    </w:p>
+    <w:p>
+      <w:pPr>
+        <w:pStyle w:val="Ttulo1"/>
+      </w:pPr>
+      <w:r>
+        <w:lastRenderedPageBreak/>
+        <w:t xml:space="preserve">code smell #3 - </w:t>
+      </w:r>
+      <w:r>
+        <w:t>Speculative Generality</w:t>
+      </w:r>
+    </w:p>
     <w:p/>
-    <w:p/>
+    <w:p>
+      <w:pPr>
+        <w:rPr>
+          <w:color w:val="000000" w:themeColor="text1"/>
+        </w:rPr>
+      </w:pPr>
+      <w:r>
+        <w:t xml:space="preserve">Na classe </w:t>
+      </w:r>
+      <w:proofErr w:type="spellStart"/>
+      <w:r>
+        <w:rPr>
+          <w:b/>
+          <w:bCs/>
+          <w:color w:val="7030A0"/>
+        </w:rPr>
+        <w:t>PreferenceServiceImpl</w:t>
+      </w:r>
+      <w:proofErr w:type="spellEnd"/>
+      <w:r>
+        <w:rPr>
+          <w:color w:val="7030A0"/>
+        </w:rPr>
+        <w:t xml:space="preserve"> do package </w:t>
+      </w:r>
+      <w:proofErr w:type="spellStart"/>
+      <w:proofErr w:type="gramStart"/>
+      <w:r>
+        <w:rPr>
+          <w:color w:val="7030A0"/>
+        </w:rPr>
+        <w:t>net.sourceforge</w:t>
+      </w:r>
+      <w:proofErr w:type="gramEnd"/>
+      <w:r>
+        <w:rPr>
+          <w:color w:val="7030A0"/>
+        </w:rPr>
+        <w:t>.ganttproject</w:t>
+      </w:r>
+      <w:proofErr w:type="spellEnd"/>
+      <w:r>
+        <w:rPr>
+          <w:color w:val="7030A0"/>
+        </w:rPr>
+        <w:t xml:space="preserve">, </w:t>
+      </w:r>
+      <w:r>
+        <w:rPr>
+          <w:color w:val="000000" w:themeColor="text1"/>
+        </w:rPr>
+        <w:t xml:space="preserve">todos os métodos da </w:t>
+      </w:r>
+      <w:proofErr w:type="spellStart"/>
+      <w:r>
+        <w:rPr>
+          <w:color w:val="000000" w:themeColor="text1"/>
+        </w:rPr>
+        <w:t>class</w:t>
+      </w:r>
+      <w:proofErr w:type="spellEnd"/>
+      <w:r>
+        <w:rPr>
+          <w:color w:val="000000" w:themeColor="text1"/>
+        </w:rPr>
+        <w:t xml:space="preserve"> foram criados a pensar em ter utilidade no futuro.</w:t>
+      </w:r>
+    </w:p>
+    <w:p>
+      <w:pPr>
+        <w:rPr>
+          <w:color w:val="000000" w:themeColor="text1"/>
+        </w:rPr>
+      </w:pPr>
+    </w:p>
+    <w:p>
+      <w:pPr>
+        <w:rPr>
+          <w:color w:val="000000" w:themeColor="text1"/>
+        </w:rPr>
+      </w:pPr>
+      <w:r>
+        <w:rPr>
+          <w:color w:val="000000" w:themeColor="text1"/>
+        </w:rPr>
+        <w:drawing>
+          <wp:anchor distT="0" distB="0" distL="114300" distR="114300" simplePos="0" relativeHeight="251660288" behindDoc="1" locked="0" layoutInCell="1" allowOverlap="1" wp14:anchorId="147DFB5E" wp14:editId="18D16B1F">
+            <wp:simplePos x="0" y="0"/>
+            <wp:positionH relativeFrom="column">
+              <wp:posOffset>1905</wp:posOffset>
+            </wp:positionH>
+            <wp:positionV relativeFrom="paragraph">
+              <wp:posOffset>-3810</wp:posOffset>
+            </wp:positionV>
+            <wp:extent cx="5400040" cy="3779520"/>
+            <wp:effectExtent l="0" t="0" r="0" b="0"/>
+            <wp:wrapTight wrapText="bothSides">
+              <wp:wrapPolygon edited="0">
+                <wp:start x="0" y="0"/>
+                <wp:lineTo x="0" y="21448"/>
+                <wp:lineTo x="21488" y="21448"/>
+                <wp:lineTo x="21488" y="0"/>
+                <wp:lineTo x="0" y="0"/>
+              </wp:wrapPolygon>
+            </wp:wrapTight>
+            <wp:docPr id="3" name="Imagem 3" descr="Uma imagem com texto&#10;&#10;Descrição gerada automaticamente"/>
+            <wp:cNvGraphicFramePr>
+              <a:graphicFrameLocks xmlns:a="http://schemas.openxmlformats.org/drawingml/2006/main" noChangeAspect="1"/>
+            </wp:cNvGraphicFramePr>
+            <a:graphic xmlns:a="http://schemas.openxmlformats.org/drawingml/2006/main">
+              <a:graphicData uri="http://schemas.openxmlformats.org/drawingml/2006/picture">
+                <pic:pic xmlns:pic="http://schemas.openxmlformats.org/drawingml/2006/picture">
+                  <pic:nvPicPr>
+                    <pic:cNvPr id="3" name="Imagem 3" descr="Uma imagem com texto&#10;&#10;Descrição gerada automaticamente"/>
+                    <pic:cNvPicPr/>
+                  </pic:nvPicPr>
+                  <pic:blipFill>
+                    <a:blip r:embed="rId6" cstate="print">
+                      <a:extLst>
+                        <a:ext uri="{28A0092B-C50C-407E-A947-70E740481C1C}">
+                          <a14:useLocalDpi xmlns:a14="http://schemas.microsoft.com/office/drawing/2010/main" val="0"/>
+                        </a:ext>
+                      </a:extLst>
+                    </a:blip>
+                    <a:stretch>
+                      <a:fillRect/>
+                    </a:stretch>
+                  </pic:blipFill>
+                  <pic:spPr>
+                    <a:xfrm>
+                      <a:off x="0" y="0"/>
+                      <a:ext cx="5400040" cy="3779520"/>
+                    </a:xfrm>
+                    <a:prstGeom prst="rect">
+                      <a:avLst/>
+                    </a:prstGeom>
+                  </pic:spPr>
+                </pic:pic>
+              </a:graphicData>
+            </a:graphic>
+          </wp:anchor>
+        </w:drawing>
+      </w:r>
+    </w:p>
     <w:sectPr>
       <w:pgSz w:w="11906" w:h="16838"/>
       <w:pgMar w:top="1417" w:right="1701" w:bottom="1417" w:left="1701" w:header="708" w:footer="708" w:gutter="0"/>

</xml_diff>